<commit_message>
receta de registro:Diagrama de registro ok
</commit_message>
<xml_diff>
--- a/recipes/dory-api-rest/22. Como funciona el servicio de registro.docx
+++ b/recipes/dory-api-rest/22. Como funciona el servicio de registro.docx
@@ -148,10 +148,10 @@
           <w:szCs w:val="24"/>
         </w:rPr>
         <w:drawing>
-          <wp:inline distT="0" distB="0" distL="0" distR="0" wp14:anchorId="67AB7CEB" wp14:editId="38E42AD9">
+          <wp:inline distT="0" distB="0" distL="0" distR="0" wp14:anchorId="3BD44F89" wp14:editId="29E43691">
             <wp:extent cx="5971540" cy="2091690"/>
             <wp:effectExtent l="0" t="0" r="0" b="3810"/>
-            <wp:docPr id="1006138698" name="Imagen 1"/>
+            <wp:docPr id="257672515" name="Imagen 1" descr="Diagrama&#10;&#10;Descripción generada automáticamente"/>
             <wp:cNvGraphicFramePr>
               <a:graphicFrameLocks xmlns:a="http://schemas.openxmlformats.org/drawingml/2006/main" noChangeAspect="1"/>
             </wp:cNvGraphicFramePr>
@@ -159,7 +159,7 @@
               <a:graphicData uri="http://schemas.openxmlformats.org/drawingml/2006/picture">
                 <pic:pic xmlns:pic="http://schemas.openxmlformats.org/drawingml/2006/picture">
                   <pic:nvPicPr>
-                    <pic:cNvPr id="1006138698" name="Imagen 1006138698"/>
+                    <pic:cNvPr id="257672515" name="Imagen 1" descr="Diagrama&#10;&#10;Descripción generada automáticamente"/>
                     <pic:cNvPicPr/>
                   </pic:nvPicPr>
                   <pic:blipFill>

</xml_diff>

<commit_message>
Correción de recetas de login con google
</commit_message>
<xml_diff>
--- a/recipes/dory-api-rest/22. Como funciona el servicio de registro.docx
+++ b/recipes/dory-api-rest/22. Como funciona el servicio de registro.docx
@@ -442,25 +442,7 @@
           <w:sz w:val="24"/>
           <w:szCs w:val="24"/>
         </w:rPr>
-        <w:t>/api/usuario/</w:t>
-      </w:r>
-      <w:proofErr w:type="spellStart"/>
-      <w:r>
-        <w:rPr>
-          <w:rFonts w:ascii="Segoe UI" w:hAnsi="Segoe UI" w:cs="Segoe UI"/>
-          <w:sz w:val="24"/>
-          <w:szCs w:val="24"/>
-        </w:rPr>
-        <w:t>create</w:t>
-      </w:r>
-      <w:proofErr w:type="spellEnd"/>
-      <w:r>
-        <w:rPr>
-          <w:rFonts w:ascii="Segoe UI" w:hAnsi="Segoe UI" w:cs="Segoe UI"/>
-          <w:sz w:val="24"/>
-          <w:szCs w:val="24"/>
-        </w:rPr>
-        <w:t xml:space="preserve"> </w:t>
+        <w:t xml:space="preserve">/api/usuario/create </w:t>
       </w:r>
     </w:p>
     <w:p>
@@ -885,7 +867,23 @@
           <w:sz w:val="24"/>
           <w:szCs w:val="24"/>
         </w:rPr>
-        <w:t>Abre el correo electrónico de bienvenida y lee el contenido.</w:t>
+        <w:t>Abre el correo electrónico de bienvenida y lee el contenido</w:t>
+      </w:r>
+      <w:r>
+        <w:rPr>
+          <w:rFonts w:ascii="Segoe UI" w:hAnsi="Segoe UI" w:cs="Segoe UI"/>
+          <w:sz w:val="24"/>
+          <w:szCs w:val="24"/>
+        </w:rPr>
+        <w:t xml:space="preserve"> (ver imagen 1)</w:t>
+      </w:r>
+      <w:r>
+        <w:rPr>
+          <w:rFonts w:ascii="Segoe UI" w:hAnsi="Segoe UI" w:cs="Segoe UI"/>
+          <w:sz w:val="24"/>
+          <w:szCs w:val="24"/>
+        </w:rPr>
+        <w:t>.</w:t>
       </w:r>
     </w:p>
     <w:p>

</xml_diff>